<commit_message>
adapt basic styles in docx templates, closes #10
</commit_message>
<xml_diff>
--- a/inst/rmarkdown/templates/schola_redoc/resources/template.docx
+++ b/inst/rmarkdown/templates/schola_redoc/resources/template.docx
@@ -5,8 +5,16 @@
     <w:p>
       <w:pPr>
         <w:pStyle w:val="Title"/>
-      </w:pPr>
-      <w:r>
+        <w:rPr>
+          <w:rFonts w:cs="Arial"/>
+          <w:color w:val="auto"/>
+        </w:rPr>
+      </w:pPr>
+      <w:r>
+        <w:rPr>
+          <w:rFonts w:cs="Arial"/>
+          <w:color w:val="auto"/>
+        </w:rPr>
         <w:t>Reversible R Markdown Document</w:t>
       </w:r>
     </w:p>
@@ -24,6 +32,9 @@
       </w:pPr>
       <w:r>
         <w:t>Your Name</w:t>
+      </w:r>
+      <w:r>
+        <w:tab/>
       </w:r>
     </w:p>
     <w:p>
@@ -156,13 +167,7 @@
         <w:rPr>
           <w:rStyle w:val="VerbatimChar"/>
         </w:rPr>
-        <w:t>##  Median</w:t>
-      </w:r>
-      <w:r>
-        <w:rPr>
-          <w:rStyle w:val="VerbatimChar"/>
-        </w:rPr>
-        <w:t xml:space="preserve"> :15.0   Median : 36.00  </w:t>
+        <w:t xml:space="preserve">##  Median :15.0   Median : 36.00  </w:t>
       </w:r>
       <w:r>
         <w:br/>
@@ -194,12 +199,15 @@
     </w:p>
     <w:p>
       <w:pPr>
-        <w:pStyle w:val="Heading2"/>
+        <w:pStyle w:val="Heading1"/>
       </w:pPr>
       <w:bookmarkStart w:id="4" w:name="inline-text"/>
       <w:bookmarkEnd w:id="3"/>
       <w:r>
-        <w:t>Inline text</w:t>
+        <w:t xml:space="preserve">Inline </w:t>
+      </w:r>
+      <w:r>
+        <w:t>text</w:t>
       </w:r>
       <w:bookmarkEnd w:id="4"/>
     </w:p>
@@ -265,14 +273,7 @@
           <w:rStyle w:val="redoc-inlinecode-5"/>
           <w:vanish/>
         </w:rPr>
-        <w:t>RPLACEHOLD</w:t>
-      </w:r>
-      <w:r>
-        <w:rPr>
-          <w:rStyle w:val="redoc-inlinecode-5"/>
-          <w:vanish/>
-        </w:rPr>
-        <w:t>ER</w:t>
+        <w:t>RPLACEHOLDER</w:t>
       </w:r>
       <w:bookmarkEnd w:id="9"/>
       <w:r>
@@ -285,7 +286,10 @@
       </w:pPr>
       <w:bookmarkStart w:id="10" w:name="chunks-with-plots"/>
       <w:r>
-        <w:t>Chunks with plots</w:t>
+        <w:t xml:space="preserve">Chunks with </w:t>
+      </w:r>
+      <w:r>
+        <w:t>plots</w:t>
       </w:r>
       <w:bookmarkEnd w:id="10"/>
     </w:p>
@@ -300,6 +304,9 @@
     <w:p>
       <w:pPr>
         <w:pStyle w:val="redoc-codechunk-4"/>
+        <w:rPr>
+          <w:rStyle w:val="KeywordTok"/>
+        </w:rPr>
       </w:pPr>
       <w:bookmarkStart w:id="11" w:name="redoc-codechunk-4"/>
       <w:r>
@@ -317,13 +324,35 @@
     </w:p>
     <w:p>
       <w:pPr>
+        <w:pStyle w:val="Heading3"/>
+      </w:pPr>
+      <w:r>
+        <w:lastRenderedPageBreak/>
+        <w:t>Heading 3</w:t>
+      </w:r>
+    </w:p>
+    <w:p>
+      <w:pPr>
+        <w:pStyle w:val="Heading4"/>
+      </w:pPr>
+      <w:r>
+        <w:t>Heading 4</w:t>
+      </w:r>
+      <w:r>
+        <w:rPr>
+          <w:rStyle w:val="FootnoteReference"/>
+        </w:rPr>
+        <w:footnoteReference w:id="1"/>
+      </w:r>
+    </w:p>
+    <w:p>
+      <w:pPr>
         <w:pStyle w:val="redoc-codechunk-4"/>
       </w:pPr>
       <w:r>
         <w:rPr>
           <w:noProof/>
         </w:rPr>
-        <w:lastRenderedPageBreak/>
         <w:drawing>
           <wp:inline distT="0" distB="0" distL="0" distR="0" wp14:anchorId="4A97D96C" wp14:editId="3E7CD0A9">
             <wp:extent cx="5334000" cy="5334000"/>
@@ -340,7 +369,7 @@
                     </pic:cNvPicPr>
                   </pic:nvPicPr>
                   <pic:blipFill>
-                    <a:blip r:embed="rId7"/>
+                    <a:blip r:embed="rId8"/>
                     <a:stretch>
                       <a:fillRect/>
                     </a:stretch>
@@ -391,7 +420,7 @@
       <w:r>
         <w:t xml:space="preserve"> supports </w:t>
       </w:r>
-      <w:hyperlink r:id="rId8">
+      <w:hyperlink r:id="rId9">
         <w:r>
           <w:rPr>
             <w:rStyle w:val="Hyperlink"/>
@@ -400,10 +429,7 @@
         </w:r>
       </w:hyperlink>
       <w:r>
-        <w:t xml:space="preserve"> sy</w:t>
-      </w:r>
-      <w:r>
-        <w:t xml:space="preserve">ntax for comments. You can </w:t>
+        <w:t xml:space="preserve"> syntax for comments. You can </w:t>
       </w:r>
       <w:ins w:id="13" w:author="Noam Ross" w:date="2019-05-04T22:45:00Z">
         <w:r>
@@ -443,10 +469,7 @@
         </w:r>
       </w:del>
       <w:r>
-        <w:t xml:space="preserve">, your system username is used as the author of </w:t>
-      </w:r>
-      <w:r>
-        <w:t xml:space="preserve">changes, but this can be set with the </w:t>
+        <w:t xml:space="preserve">, your system username is used as the author of changes, but this can be set with the </w:t>
       </w:r>
       <w:r>
         <w:rPr>
@@ -468,15 +491,10 @@
       </w:r>
     </w:p>
     <w:sectPr>
-      <w:headerReference w:type="even" r:id="rId12"/>
-      <w:headerReference w:type="default" r:id="rId13"/>
-      <w:footerReference w:type="even" r:id="rId14"/>
-      <w:footerReference w:type="default" r:id="rId15"/>
-      <w:headerReference w:type="first" r:id="rId16"/>
-      <w:footerReference w:type="first" r:id="rId17"/>
+      <w:headerReference w:type="first" r:id="rId13"/>
       <w:type w:val="continuous"/>
       <w:pgSz w:w="11900" w:h="16840"/>
-      <w:pgMar w:top="1134" w:right="1134" w:bottom="1134" w:left="1418" w:header="720" w:footer="0" w:gutter="0"/>
+      <w:pgMar w:top="1134" w:right="1134" w:bottom="1418" w:left="1418" w:header="720" w:footer="0" w:gutter="0"/>
       <w:cols w:space="720"/>
       <w:titlePg/>
       <w:docGrid w:linePitch="326"/>
@@ -537,36 +555,6 @@
 </w:endnotes>
 </file>
 
-<file path=word/footer1.xml><?xml version="1.0" encoding="utf-8"?>
-<w:ftr xmlns:wpc="http://schemas.microsoft.com/office/word/2010/wordprocessingCanvas" xmlns:cx="http://schemas.microsoft.com/office/drawing/2014/chartex" xmlns:cx1="http://schemas.microsoft.com/office/drawing/2015/9/8/chartex" xmlns:cx2="http://schemas.microsoft.com/office/drawing/2015/10/21/chartex" xmlns:cx3="http://schemas.microsoft.com/office/drawing/2016/5/9/chartex" xmlns:cx4="http://schemas.microsoft.com/office/drawing/2016/5/10/chartex" xmlns:cx5="http://schemas.microsoft.com/office/drawing/2016/5/11/chartex" xmlns:cx6="http://schemas.microsoft.com/office/drawing/2016/5/12/chartex" xmlns:cx7="http://schemas.microsoft.com/office/drawing/2016/5/13/chartex" xmlns:cx8="http://schemas.microsoft.com/office/drawing/2016/5/14/chartex" xmlns:mc="http://schemas.openxmlformats.org/markup-compatibility/2006" xmlns:aink="http://schemas.microsoft.com/office/drawing/2016/ink" xmlns:am3d="http://schemas.microsoft.com/office/drawing/2017/model3d" xmlns:o="urn:schemas-microsoft-com:office:office" xmlns:r="http://schemas.openxmlformats.org/officeDocument/2006/relationships" xmlns:m="http://schemas.openxmlformats.org/officeDocument/2006/math" xmlns:v="urn:schemas-microsoft-com:vml" xmlns:wp14="http://schemas.microsoft.com/office/word/2010/wordprocessingDrawing" xmlns:wp="http://schemas.openxmlformats.org/drawingml/2006/wordprocessingDrawing" xmlns:w10="urn:schemas-microsoft-com:office:word" xmlns:w="http://schemas.openxmlformats.org/wordprocessingml/2006/main" xmlns:w14="http://schemas.microsoft.com/office/word/2010/wordml" xmlns:w15="http://schemas.microsoft.com/office/word/2012/wordml" xmlns:w16cex="http://schemas.microsoft.com/office/word/2018/wordml/cex" xmlns:w16cid="http://schemas.microsoft.com/office/word/2016/wordml/cid" xmlns:w16="http://schemas.microsoft.com/office/word/2018/wordml" xmlns:w16se="http://schemas.microsoft.com/office/word/2015/wordml/symex" xmlns:wpg="http://schemas.microsoft.com/office/word/2010/wordprocessingGroup" xmlns:wpi="http://schemas.microsoft.com/office/word/2010/wordprocessingInk" xmlns:wne="http://schemas.microsoft.com/office/word/2006/wordml" xmlns:wps="http://schemas.microsoft.com/office/word/2010/wordprocessingShape" mc:Ignorable="w14 w15 w16se w16cid w16 w16cex wp14">
-  <w:p>
-    <w:pPr>
-      <w:pStyle w:val="Footer"/>
-    </w:pPr>
-  </w:p>
-</w:ftr>
-</file>
-
-<file path=word/footer2.xml><?xml version="1.0" encoding="utf-8"?>
-<w:ftr xmlns:wpc="http://schemas.microsoft.com/office/word/2010/wordprocessingCanvas" xmlns:cx="http://schemas.microsoft.com/office/drawing/2014/chartex" xmlns:cx1="http://schemas.microsoft.com/office/drawing/2015/9/8/chartex" xmlns:cx2="http://schemas.microsoft.com/office/drawing/2015/10/21/chartex" xmlns:cx3="http://schemas.microsoft.com/office/drawing/2016/5/9/chartex" xmlns:cx4="http://schemas.microsoft.com/office/drawing/2016/5/10/chartex" xmlns:cx5="http://schemas.microsoft.com/office/drawing/2016/5/11/chartex" xmlns:cx6="http://schemas.microsoft.com/office/drawing/2016/5/12/chartex" xmlns:cx7="http://schemas.microsoft.com/office/drawing/2016/5/13/chartex" xmlns:cx8="http://schemas.microsoft.com/office/drawing/2016/5/14/chartex" xmlns:mc="http://schemas.openxmlformats.org/markup-compatibility/2006" xmlns:aink="http://schemas.microsoft.com/office/drawing/2016/ink" xmlns:am3d="http://schemas.microsoft.com/office/drawing/2017/model3d" xmlns:o="urn:schemas-microsoft-com:office:office" xmlns:r="http://schemas.openxmlformats.org/officeDocument/2006/relationships" xmlns:m="http://schemas.openxmlformats.org/officeDocument/2006/math" xmlns:v="urn:schemas-microsoft-com:vml" xmlns:wp14="http://schemas.microsoft.com/office/word/2010/wordprocessingDrawing" xmlns:wp="http://schemas.openxmlformats.org/drawingml/2006/wordprocessingDrawing" xmlns:w10="urn:schemas-microsoft-com:office:word" xmlns:w="http://schemas.openxmlformats.org/wordprocessingml/2006/main" xmlns:w14="http://schemas.microsoft.com/office/word/2010/wordml" xmlns:w15="http://schemas.microsoft.com/office/word/2012/wordml" xmlns:w16cex="http://schemas.microsoft.com/office/word/2018/wordml/cex" xmlns:w16cid="http://schemas.microsoft.com/office/word/2016/wordml/cid" xmlns:w16="http://schemas.microsoft.com/office/word/2018/wordml" xmlns:w16se="http://schemas.microsoft.com/office/word/2015/wordml/symex" xmlns:wpg="http://schemas.microsoft.com/office/word/2010/wordprocessingGroup" xmlns:wpi="http://schemas.microsoft.com/office/word/2010/wordprocessingInk" xmlns:wne="http://schemas.microsoft.com/office/word/2006/wordml" xmlns:wps="http://schemas.microsoft.com/office/word/2010/wordprocessingShape" mc:Ignorable="w14 w15 w16se w16cid w16 w16cex wp14">
-  <w:p>
-    <w:pPr>
-      <w:pStyle w:val="Footer"/>
-    </w:pPr>
-  </w:p>
-</w:ftr>
-</file>
-
-<file path=word/footer3.xml><?xml version="1.0" encoding="utf-8"?>
-<w:ftr xmlns:wpc="http://schemas.microsoft.com/office/word/2010/wordprocessingCanvas" xmlns:cx="http://schemas.microsoft.com/office/drawing/2014/chartex" xmlns:cx1="http://schemas.microsoft.com/office/drawing/2015/9/8/chartex" xmlns:cx2="http://schemas.microsoft.com/office/drawing/2015/10/21/chartex" xmlns:cx3="http://schemas.microsoft.com/office/drawing/2016/5/9/chartex" xmlns:cx4="http://schemas.microsoft.com/office/drawing/2016/5/10/chartex" xmlns:cx5="http://schemas.microsoft.com/office/drawing/2016/5/11/chartex" xmlns:cx6="http://schemas.microsoft.com/office/drawing/2016/5/12/chartex" xmlns:cx7="http://schemas.microsoft.com/office/drawing/2016/5/13/chartex" xmlns:cx8="http://schemas.microsoft.com/office/drawing/2016/5/14/chartex" xmlns:mc="http://schemas.openxmlformats.org/markup-compatibility/2006" xmlns:aink="http://schemas.microsoft.com/office/drawing/2016/ink" xmlns:am3d="http://schemas.microsoft.com/office/drawing/2017/model3d" xmlns:o="urn:schemas-microsoft-com:office:office" xmlns:r="http://schemas.openxmlformats.org/officeDocument/2006/relationships" xmlns:m="http://schemas.openxmlformats.org/officeDocument/2006/math" xmlns:v="urn:schemas-microsoft-com:vml" xmlns:wp14="http://schemas.microsoft.com/office/word/2010/wordprocessingDrawing" xmlns:wp="http://schemas.openxmlformats.org/drawingml/2006/wordprocessingDrawing" xmlns:w10="urn:schemas-microsoft-com:office:word" xmlns:w="http://schemas.openxmlformats.org/wordprocessingml/2006/main" xmlns:w14="http://schemas.microsoft.com/office/word/2010/wordml" xmlns:w15="http://schemas.microsoft.com/office/word/2012/wordml" xmlns:w16cex="http://schemas.microsoft.com/office/word/2018/wordml/cex" xmlns:w16cid="http://schemas.microsoft.com/office/word/2016/wordml/cid" xmlns:w16="http://schemas.microsoft.com/office/word/2018/wordml" xmlns:w16se="http://schemas.microsoft.com/office/word/2015/wordml/symex" xmlns:wpg="http://schemas.microsoft.com/office/word/2010/wordprocessingGroup" xmlns:wpi="http://schemas.microsoft.com/office/word/2010/wordprocessingInk" xmlns:wne="http://schemas.microsoft.com/office/word/2006/wordml" xmlns:wps="http://schemas.microsoft.com/office/word/2010/wordprocessingShape" mc:Ignorable="w14 w15 w16se w16cid w16 w16cex wp14">
-  <w:p>
-    <w:pPr>
-      <w:pStyle w:val="Footer"/>
-    </w:pPr>
-  </w:p>
-</w:ftr>
-</file>
-
 <file path=word/footnotes.xml><?xml version="1.0" encoding="utf-8"?>
 <w:footnotes xmlns:wpc="http://schemas.microsoft.com/office/word/2010/wordprocessingCanvas" xmlns:cx="http://schemas.microsoft.com/office/drawing/2014/chartex" xmlns:cx1="http://schemas.microsoft.com/office/drawing/2015/9/8/chartex" xmlns:cx2="http://schemas.microsoft.com/office/drawing/2015/10/21/chartex" xmlns:cx3="http://schemas.microsoft.com/office/drawing/2016/5/9/chartex" xmlns:cx4="http://schemas.microsoft.com/office/drawing/2016/5/10/chartex" xmlns:cx5="http://schemas.microsoft.com/office/drawing/2016/5/11/chartex" xmlns:cx6="http://schemas.microsoft.com/office/drawing/2016/5/12/chartex" xmlns:cx7="http://schemas.microsoft.com/office/drawing/2016/5/13/chartex" xmlns:cx8="http://schemas.microsoft.com/office/drawing/2016/5/14/chartex" xmlns:mc="http://schemas.openxmlformats.org/markup-compatibility/2006" xmlns:aink="http://schemas.microsoft.com/office/drawing/2016/ink" xmlns:am3d="http://schemas.microsoft.com/office/drawing/2017/model3d" xmlns:o="urn:schemas-microsoft-com:office:office" xmlns:r="http://schemas.openxmlformats.org/officeDocument/2006/relationships" xmlns:m="http://schemas.openxmlformats.org/officeDocument/2006/math" xmlns:v="urn:schemas-microsoft-com:vml" xmlns:wp14="http://schemas.microsoft.com/office/word/2010/wordprocessingDrawing" xmlns:wp="http://schemas.openxmlformats.org/drawingml/2006/wordprocessingDrawing" xmlns:w10="urn:schemas-microsoft-com:office:word" xmlns:w="http://schemas.openxmlformats.org/wordprocessingml/2006/main" xmlns:w14="http://schemas.microsoft.com/office/word/2010/wordml" xmlns:w15="http://schemas.microsoft.com/office/word/2012/wordml" xmlns:w16cex="http://schemas.microsoft.com/office/word/2018/wordml/cex" xmlns:w16cid="http://schemas.microsoft.com/office/word/2016/wordml/cid" xmlns:w16="http://schemas.microsoft.com/office/word/2018/wordml" xmlns:w16se="http://schemas.microsoft.com/office/word/2015/wordml/symex" xmlns:wpg="http://schemas.microsoft.com/office/word/2010/wordprocessingGroup" xmlns:wpi="http://schemas.microsoft.com/office/word/2010/wordprocessingInk" xmlns:wne="http://schemas.microsoft.com/office/word/2006/wordml" xmlns:wps="http://schemas.microsoft.com/office/word/2010/wordprocessingShape" mc:Ignorable="w14 w15 w16se w16cid w16 w16cex wp14">
   <w:footnote w:type="separator" w:id="-1">
@@ -580,6 +568,22 @@
     <w:p>
       <w:r>
         <w:continuationSeparator/>
+      </w:r>
+    </w:p>
+  </w:footnote>
+  <w:footnote w:id="1">
+    <w:p>
+      <w:pPr>
+        <w:pStyle w:val="FootnoteText"/>
+      </w:pPr>
+      <w:r>
+        <w:rPr>
+          <w:rStyle w:val="FootnoteReference"/>
+        </w:rPr>
+        <w:footnoteRef/>
+      </w:r>
+      <w:r>
+        <w:t xml:space="preserve"> And a footnote</w:t>
       </w:r>
     </w:p>
   </w:footnote>
@@ -591,31 +595,37 @@
   <w:p>
     <w:pPr>
       <w:pStyle w:val="Header"/>
-    </w:pPr>
-  </w:p>
-</w:hdr>
-</file>
-
-<file path=word/header2.xml><?xml version="1.0" encoding="utf-8"?>
-<w:hdr xmlns:wpc="http://schemas.microsoft.com/office/word/2010/wordprocessingCanvas" xmlns:cx="http://schemas.microsoft.com/office/drawing/2014/chartex" xmlns:cx1="http://schemas.microsoft.com/office/drawing/2015/9/8/chartex" xmlns:cx2="http://schemas.microsoft.com/office/drawing/2015/10/21/chartex" xmlns:cx3="http://schemas.microsoft.com/office/drawing/2016/5/9/chartex" xmlns:cx4="http://schemas.microsoft.com/office/drawing/2016/5/10/chartex" xmlns:cx5="http://schemas.microsoft.com/office/drawing/2016/5/11/chartex" xmlns:cx6="http://schemas.microsoft.com/office/drawing/2016/5/12/chartex" xmlns:cx7="http://schemas.microsoft.com/office/drawing/2016/5/13/chartex" xmlns:cx8="http://schemas.microsoft.com/office/drawing/2016/5/14/chartex" xmlns:mc="http://schemas.openxmlformats.org/markup-compatibility/2006" xmlns:aink="http://schemas.microsoft.com/office/drawing/2016/ink" xmlns:am3d="http://schemas.microsoft.com/office/drawing/2017/model3d" xmlns:o="urn:schemas-microsoft-com:office:office" xmlns:r="http://schemas.openxmlformats.org/officeDocument/2006/relationships" xmlns:m="http://schemas.openxmlformats.org/officeDocument/2006/math" xmlns:v="urn:schemas-microsoft-com:vml" xmlns:wp14="http://schemas.microsoft.com/office/word/2010/wordprocessingDrawing" xmlns:wp="http://schemas.openxmlformats.org/drawingml/2006/wordprocessingDrawing" xmlns:w10="urn:schemas-microsoft-com:office:word" xmlns:w="http://schemas.openxmlformats.org/wordprocessingml/2006/main" xmlns:w14="http://schemas.microsoft.com/office/word/2010/wordml" xmlns:w15="http://schemas.microsoft.com/office/word/2012/wordml" xmlns:w16cex="http://schemas.microsoft.com/office/word/2018/wordml/cex" xmlns:w16cid="http://schemas.microsoft.com/office/word/2016/wordml/cid" xmlns:w16="http://schemas.microsoft.com/office/word/2018/wordml" xmlns:w16se="http://schemas.microsoft.com/office/word/2015/wordml/symex" xmlns:wpg="http://schemas.microsoft.com/office/word/2010/wordprocessingGroup" xmlns:wpi="http://schemas.microsoft.com/office/word/2010/wordprocessingInk" xmlns:wne="http://schemas.microsoft.com/office/word/2006/wordml" xmlns:wps="http://schemas.microsoft.com/office/word/2010/wordprocessingShape" mc:Ignorable="w14 w15 w16se w16cid w16 w16cex wp14">
-  <w:p>
-    <w:pPr>
-      <w:pStyle w:val="Header"/>
-    </w:pPr>
-  </w:p>
-</w:hdr>
-</file>
-
-<file path=word/header3.xml><?xml version="1.0" encoding="utf-8"?>
-<w:hdr xmlns:wpc="http://schemas.microsoft.com/office/word/2010/wordprocessingCanvas" xmlns:cx="http://schemas.microsoft.com/office/drawing/2014/chartex" xmlns:cx1="http://schemas.microsoft.com/office/drawing/2015/9/8/chartex" xmlns:cx2="http://schemas.microsoft.com/office/drawing/2015/10/21/chartex" xmlns:cx3="http://schemas.microsoft.com/office/drawing/2016/5/9/chartex" xmlns:cx4="http://schemas.microsoft.com/office/drawing/2016/5/10/chartex" xmlns:cx5="http://schemas.microsoft.com/office/drawing/2016/5/11/chartex" xmlns:cx6="http://schemas.microsoft.com/office/drawing/2016/5/12/chartex" xmlns:cx7="http://schemas.microsoft.com/office/drawing/2016/5/13/chartex" xmlns:cx8="http://schemas.microsoft.com/office/drawing/2016/5/14/chartex" xmlns:mc="http://schemas.openxmlformats.org/markup-compatibility/2006" xmlns:aink="http://schemas.microsoft.com/office/drawing/2016/ink" xmlns:am3d="http://schemas.microsoft.com/office/drawing/2017/model3d" xmlns:o="urn:schemas-microsoft-com:office:office" xmlns:r="http://schemas.openxmlformats.org/officeDocument/2006/relationships" xmlns:m="http://schemas.openxmlformats.org/officeDocument/2006/math" xmlns:v="urn:schemas-microsoft-com:vml" xmlns:wp14="http://schemas.microsoft.com/office/word/2010/wordprocessingDrawing" xmlns:wp="http://schemas.openxmlformats.org/drawingml/2006/wordprocessingDrawing" xmlns:w10="urn:schemas-microsoft-com:office:word" xmlns:w="http://schemas.openxmlformats.org/wordprocessingml/2006/main" xmlns:w14="http://schemas.microsoft.com/office/word/2010/wordml" xmlns:w15="http://schemas.microsoft.com/office/word/2012/wordml" xmlns:w16cex="http://schemas.microsoft.com/office/word/2018/wordml/cex" xmlns:w16cid="http://schemas.microsoft.com/office/word/2016/wordml/cid" xmlns:w16="http://schemas.microsoft.com/office/word/2018/wordml" xmlns:w16se="http://schemas.microsoft.com/office/word/2015/wordml/symex" xmlns:wpg="http://schemas.microsoft.com/office/word/2010/wordprocessingGroup" xmlns:wpi="http://schemas.microsoft.com/office/word/2010/wordprocessingInk" xmlns:wne="http://schemas.microsoft.com/office/word/2006/wordml" xmlns:wps="http://schemas.microsoft.com/office/word/2010/wordprocessingShape" mc:Ignorable="w14 w15 w16se w16cid w16 w16cex wp14">
-  <w:p>
-    <w:pPr>
-      <w:pStyle w:val="Header"/>
       <w:tabs>
         <w:tab w:val="right" w:pos="9064"/>
       </w:tabs>
     </w:pPr>
-    <w:bookmarkStart w:id="18" w:name="logo_schola"/>
+    <w:bookmarkStart w:id="18" w:name="logo_client"/>
+    <w:r>
+      <w:rPr>
+        <w:color w:val="FFFFFF" w:themeColor="background1"/>
+      </w:rPr>
+      <w:t>bookmark</w:t>
+    </w:r>
+    <w:bookmarkEnd w:id="18"/>
+    <w:r>
+      <w:rPr>
+        <w:noProof/>
+      </w:rPr>
+      <w:t xml:space="preserve"> </w:t>
+    </w:r>
+    <w:r>
+      <w:rPr>
+        <w:noProof/>
+      </w:rPr>
+      <w:tab/>
+    </w:r>
+    <w:r>
+      <w:rPr>
+        <w:noProof/>
+      </w:rPr>
+      <w:tab/>
+    </w:r>
+    <w:bookmarkStart w:id="19" w:name="logo_schola"/>
     <w:r>
       <w:rPr>
         <w:noProof/>
@@ -662,23 +672,6 @@
         </wp:inline>
       </w:drawing>
     </w:r>
-    <w:r>
-      <w:t xml:space="preserve"> </w:t>
-    </w:r>
-    <w:bookmarkEnd w:id="18"/>
-    <w:r>
-      <w:tab/>
-    </w:r>
-    <w:r>
-      <w:tab/>
-    </w:r>
-    <w:bookmarkStart w:id="19" w:name="logo_client"/>
-    <w:r>
-      <w:rPr>
-        <w:color w:val="FFFFFF" w:themeColor="background1"/>
-      </w:rPr>
-      <w:t>bookmark</w:t>
-    </w:r>
     <w:bookmarkEnd w:id="19"/>
   </w:p>
 </w:hdr>
@@ -689,7 +682,7 @@
   <w:abstractNum w:abstractNumId="0" w15:restartNumberingAfterBreak="0">
     <w:nsid w:val="FFFFFF7C"/>
     <w:multiLevelType w:val="singleLevel"/>
-    <w:tmpl w:val="F30A4932"/>
+    <w:tmpl w:val="F916585A"/>
     <w:lvl w:ilvl="0">
       <w:start w:val="1"/>
       <w:numFmt w:val="decimal"/>
@@ -706,7 +699,7 @@
   <w:abstractNum w:abstractNumId="1" w15:restartNumberingAfterBreak="0">
     <w:nsid w:val="FFFFFF7D"/>
     <w:multiLevelType w:val="singleLevel"/>
-    <w:tmpl w:val="571C2016"/>
+    <w:tmpl w:val="FCBA2FEE"/>
     <w:lvl w:ilvl="0">
       <w:start w:val="1"/>
       <w:numFmt w:val="decimal"/>
@@ -723,7 +716,7 @@
   <w:abstractNum w:abstractNumId="2" w15:restartNumberingAfterBreak="0">
     <w:nsid w:val="FFFFFF7E"/>
     <w:multiLevelType w:val="singleLevel"/>
-    <w:tmpl w:val="681A057A"/>
+    <w:tmpl w:val="123CDC8E"/>
     <w:lvl w:ilvl="0">
       <w:start w:val="1"/>
       <w:numFmt w:val="decimal"/>
@@ -740,7 +733,7 @@
   <w:abstractNum w:abstractNumId="3" w15:restartNumberingAfterBreak="0">
     <w:nsid w:val="FFFFFF7F"/>
     <w:multiLevelType w:val="singleLevel"/>
-    <w:tmpl w:val="5F302E78"/>
+    <w:tmpl w:val="E974B4C4"/>
     <w:lvl w:ilvl="0">
       <w:start w:val="1"/>
       <w:numFmt w:val="decimal"/>
@@ -757,7 +750,7 @@
   <w:abstractNum w:abstractNumId="4" w15:restartNumberingAfterBreak="0">
     <w:nsid w:val="FFFFFF80"/>
     <w:multiLevelType w:val="singleLevel"/>
-    <w:tmpl w:val="21EEFBDA"/>
+    <w:tmpl w:val="485686B2"/>
     <w:lvl w:ilvl="0">
       <w:start w:val="1"/>
       <w:numFmt w:val="bullet"/>
@@ -777,7 +770,7 @@
   <w:abstractNum w:abstractNumId="5" w15:restartNumberingAfterBreak="0">
     <w:nsid w:val="FFFFFF81"/>
     <w:multiLevelType w:val="singleLevel"/>
-    <w:tmpl w:val="9B3CC088"/>
+    <w:tmpl w:val="E2B6EB4A"/>
     <w:lvl w:ilvl="0">
       <w:start w:val="1"/>
       <w:numFmt w:val="bullet"/>
@@ -797,7 +790,7 @@
   <w:abstractNum w:abstractNumId="6" w15:restartNumberingAfterBreak="0">
     <w:nsid w:val="FFFFFF82"/>
     <w:multiLevelType w:val="singleLevel"/>
-    <w:tmpl w:val="DDD8610A"/>
+    <w:tmpl w:val="14429048"/>
     <w:lvl w:ilvl="0">
       <w:start w:val="1"/>
       <w:numFmt w:val="bullet"/>
@@ -817,7 +810,7 @@
   <w:abstractNum w:abstractNumId="7" w15:restartNumberingAfterBreak="0">
     <w:nsid w:val="FFFFFF83"/>
     <w:multiLevelType w:val="singleLevel"/>
-    <w:tmpl w:val="55C4A344"/>
+    <w:tmpl w:val="93546244"/>
     <w:lvl w:ilvl="0">
       <w:start w:val="1"/>
       <w:numFmt w:val="bullet"/>
@@ -837,7 +830,7 @@
   <w:abstractNum w:abstractNumId="8" w15:restartNumberingAfterBreak="0">
     <w:nsid w:val="FFFFFF88"/>
     <w:multiLevelType w:val="singleLevel"/>
-    <w:tmpl w:val="233E47A6"/>
+    <w:tmpl w:val="329CECA0"/>
     <w:lvl w:ilvl="0">
       <w:start w:val="1"/>
       <w:numFmt w:val="decimal"/>
@@ -854,7 +847,7 @@
   <w:abstractNum w:abstractNumId="9" w15:restartNumberingAfterBreak="0">
     <w:nsid w:val="FFFFFF89"/>
     <w:multiLevelType w:val="singleLevel"/>
-    <w:tmpl w:val="1B366E52"/>
+    <w:tmpl w:val="6220E8DC"/>
     <w:lvl w:ilvl="0">
       <w:start w:val="1"/>
       <w:numFmt w:val="bullet"/>
@@ -1166,6 +1159,13 @@
     <w:lsdException w:name="Placeholder Text" w:semiHidden="1"/>
     <w:lsdException w:name="Light Shading"/>
     <w:lsdException w:name="Light List"/>
+    <w:lsdException w:name="Light Grid"/>
+    <w:lsdException w:name="Medium Shading 1"/>
+    <w:lsdException w:name="Medium Shading 2"/>
+    <w:lsdException w:name="Medium List 1"/>
+    <w:lsdException w:name="Medium List 2"/>
+    <w:lsdException w:name="Medium Grid 1"/>
+    <w:lsdException w:name="Medium Grid 2"/>
     <w:lsdException w:name="Medium Grid 3"/>
     <w:lsdException w:name="Dark List"/>
     <w:lsdException w:name="Colorful Shading"/>
@@ -1362,6 +1362,11 @@
   <w:style w:type="paragraph" w:default="1" w:styleId="Normal">
     <w:name w:val="Normal"/>
     <w:qFormat/>
+    <w:rsid w:val="00F52494"/>
+    <w:rPr>
+      <w:rFonts w:ascii="Arial" w:hAnsi="Arial"/>
+      <w:sz w:val="22"/>
+    </w:rPr>
   </w:style>
   <w:style w:type="paragraph" w:styleId="Heading1">
     <w:name w:val="heading 1"/>
@@ -1369,6 +1374,7 @@
     <w:next w:val="BodyText"/>
     <w:uiPriority w:val="9"/>
     <w:qFormat/>
+    <w:rsid w:val="00583936"/>
     <w:pPr>
       <w:keepNext/>
       <w:keepLines/>
@@ -1376,10 +1382,10 @@
       <w:outlineLvl w:val="0"/>
     </w:pPr>
     <w:rPr>
-      <w:rFonts w:asciiTheme="majorHAnsi" w:eastAsiaTheme="majorEastAsia" w:hAnsiTheme="majorHAnsi" w:cstheme="majorBidi"/>
+      <w:rFonts w:eastAsiaTheme="majorEastAsia" w:cstheme="majorBidi"/>
       <w:b/>
       <w:bCs/>
-      <w:color w:val="345A8A" w:themeColor="accent1" w:themeShade="B5"/>
+      <w:color w:val="000000" w:themeColor="text1"/>
       <w:sz w:val="32"/>
       <w:szCs w:val="32"/>
     </w:rPr>
@@ -1391,6 +1397,7 @@
     <w:uiPriority w:val="9"/>
     <w:unhideWhenUsed/>
     <w:qFormat/>
+    <w:rsid w:val="00583936"/>
     <w:pPr>
       <w:keepNext/>
       <w:keepLines/>
@@ -1398,11 +1405,11 @@
       <w:outlineLvl w:val="1"/>
     </w:pPr>
     <w:rPr>
-      <w:rFonts w:asciiTheme="majorHAnsi" w:eastAsiaTheme="majorEastAsia" w:hAnsiTheme="majorHAnsi" w:cstheme="majorBidi"/>
+      <w:rFonts w:eastAsiaTheme="majorEastAsia" w:cstheme="majorBidi"/>
       <w:b/>
       <w:bCs/>
-      <w:color w:val="4F81BD" w:themeColor="accent1"/>
-      <w:sz w:val="32"/>
+      <w:color w:val="000000" w:themeColor="text1"/>
+      <w:sz w:val="30"/>
       <w:szCs w:val="32"/>
     </w:rPr>
   </w:style>
@@ -1413,6 +1420,7 @@
     <w:uiPriority w:val="9"/>
     <w:unhideWhenUsed/>
     <w:qFormat/>
+    <w:rsid w:val="00583936"/>
     <w:pPr>
       <w:keepNext/>
       <w:keepLines/>
@@ -1420,10 +1428,10 @@
       <w:outlineLvl w:val="2"/>
     </w:pPr>
     <w:rPr>
-      <w:rFonts w:asciiTheme="majorHAnsi" w:eastAsiaTheme="majorEastAsia" w:hAnsiTheme="majorHAnsi" w:cstheme="majorBidi"/>
+      <w:rFonts w:eastAsiaTheme="majorEastAsia" w:cstheme="majorBidi"/>
       <w:b/>
       <w:bCs/>
-      <w:color w:val="4F81BD" w:themeColor="accent1"/>
+      <w:color w:val="000000" w:themeColor="text1"/>
       <w:sz w:val="28"/>
       <w:szCs w:val="28"/>
     </w:rPr>
@@ -1435,6 +1443,7 @@
     <w:uiPriority w:val="9"/>
     <w:unhideWhenUsed/>
     <w:qFormat/>
+    <w:rsid w:val="0011748C"/>
     <w:pPr>
       <w:keepNext/>
       <w:keepLines/>
@@ -1442,10 +1451,11 @@
       <w:outlineLvl w:val="3"/>
     </w:pPr>
     <w:rPr>
-      <w:rFonts w:asciiTheme="majorHAnsi" w:eastAsiaTheme="majorEastAsia" w:hAnsiTheme="majorHAnsi" w:cstheme="majorBidi"/>
+      <w:rFonts w:eastAsiaTheme="majorEastAsia" w:cstheme="majorBidi"/>
       <w:b/>
       <w:bCs/>
-      <w:color w:val="4F81BD" w:themeColor="accent1"/>
+      <w:color w:val="000000" w:themeColor="text1"/>
+      <w:sz w:val="24"/>
     </w:rPr>
   </w:style>
   <w:style w:type="paragraph" w:styleId="Heading5">
@@ -1595,6 +1605,7 @@
     <w:basedOn w:val="Normal"/>
     <w:next w:val="BodyText"/>
     <w:qFormat/>
+    <w:rsid w:val="00F52494"/>
     <w:pPr>
       <w:keepNext/>
       <w:keepLines/>
@@ -1602,10 +1613,10 @@
       <w:jc w:val="center"/>
     </w:pPr>
     <w:rPr>
-      <w:rFonts w:asciiTheme="majorHAnsi" w:eastAsiaTheme="majorEastAsia" w:hAnsiTheme="majorHAnsi" w:cstheme="majorBidi"/>
+      <w:rFonts w:eastAsiaTheme="majorEastAsia" w:cstheme="majorBidi"/>
       <w:b/>
       <w:bCs/>
-      <w:color w:val="345A8A" w:themeColor="accent1" w:themeShade="B5"/>
+      <w:color w:val="000000" w:themeColor="text1"/>
       <w:sz w:val="36"/>
       <w:szCs w:val="36"/>
     </w:rPr>
@@ -1627,21 +1638,30 @@
     <w:name w:val="Author"/>
     <w:next w:val="BodyText"/>
     <w:qFormat/>
+    <w:rsid w:val="00F52494"/>
     <w:pPr>
       <w:keepNext/>
       <w:keepLines/>
+      <w:contextualSpacing/>
       <w:jc w:val="center"/>
     </w:pPr>
+    <w:rPr>
+      <w:rFonts w:ascii="Arial" w:hAnsi="Arial"/>
+    </w:rPr>
   </w:style>
   <w:style w:type="paragraph" w:styleId="Date">
     <w:name w:val="Date"/>
     <w:next w:val="BodyText"/>
     <w:qFormat/>
+    <w:rsid w:val="00583936"/>
     <w:pPr>
       <w:keepNext/>
       <w:keepLines/>
       <w:jc w:val="center"/>
     </w:pPr>
+    <w:rPr>
+      <w:rFonts w:ascii="Arial" w:hAnsi="Arial"/>
+    </w:rPr>
   </w:style>
   <w:style w:type="paragraph" w:customStyle="1" w:styleId="Abstract">
     <w:name w:val="Abstract"/>
@@ -1686,6 +1706,10 @@
     <w:uiPriority w:val="9"/>
     <w:unhideWhenUsed/>
     <w:qFormat/>
+    <w:rsid w:val="00583936"/>
+    <w:rPr>
+      <w:sz w:val="20"/>
+    </w:rPr>
   </w:style>
   <w:style w:type="table" w:customStyle="1" w:styleId="Table">
     <w:name w:val="Table"/>
@@ -1723,19 +1747,25 @@
     <w:name w:val="caption"/>
     <w:basedOn w:val="Normal"/>
     <w:link w:val="CaptionChar"/>
+    <w:rsid w:val="00583936"/>
     <w:pPr>
       <w:spacing w:after="120"/>
     </w:pPr>
     <w:rPr>
       <w:i/>
+      <w:sz w:val="20"/>
     </w:rPr>
   </w:style>
   <w:style w:type="paragraph" w:customStyle="1" w:styleId="TableCaption">
     <w:name w:val="Table Caption"/>
     <w:basedOn w:val="Caption"/>
+    <w:rsid w:val="00583936"/>
     <w:pPr>
       <w:keepNext/>
     </w:pPr>
+    <w:rPr>
+      <w:sz w:val="22"/>
+    </w:rPr>
   </w:style>
   <w:style w:type="paragraph" w:customStyle="1" w:styleId="ImageCaption">
     <w:name w:val="Image Caption"/>
@@ -1756,6 +1786,12 @@
     <w:name w:val="Caption Char"/>
     <w:basedOn w:val="DefaultParagraphFont"/>
     <w:link w:val="Caption"/>
+    <w:rsid w:val="00583936"/>
+    <w:rPr>
+      <w:rFonts w:ascii="Arial" w:hAnsi="Arial"/>
+      <w:i/>
+      <w:sz w:val="20"/>
+    </w:rPr>
   </w:style>
   <w:style w:type="character" w:customStyle="1" w:styleId="VerbatimChar">
     <w:name w:val="Verbatim Char"/>
@@ -1763,21 +1799,30 @@
     <w:link w:val="SourceCode"/>
     <w:rPr>
       <w:rFonts w:ascii="Consolas" w:hAnsi="Consolas"/>
+      <w:i/>
       <w:sz w:val="22"/>
     </w:rPr>
   </w:style>
   <w:style w:type="character" w:styleId="FootnoteReference">
     <w:name w:val="footnote reference"/>
     <w:basedOn w:val="CaptionChar"/>
-    <w:rPr>
+    <w:rsid w:val="00583936"/>
+    <w:rPr>
+      <w:rFonts w:ascii="Arial" w:hAnsi="Arial"/>
+      <w:i w:val="0"/>
+      <w:sz w:val="20"/>
       <w:vertAlign w:val="superscript"/>
     </w:rPr>
   </w:style>
   <w:style w:type="character" w:styleId="Hyperlink">
     <w:name w:val="Hyperlink"/>
     <w:basedOn w:val="CaptionChar"/>
-    <w:rPr>
-      <w:color w:val="4F81BD" w:themeColor="accent1"/>
+    <w:rsid w:val="00583936"/>
+    <w:rPr>
+      <w:rFonts w:ascii="Arial" w:hAnsi="Arial"/>
+      <w:i w:val="0"/>
+      <w:color w:val="000000" w:themeColor="text1"/>
+      <w:sz w:val="20"/>
     </w:rPr>
   </w:style>
   <w:style w:type="paragraph" w:styleId="TOCHeading">
@@ -1787,6 +1832,7 @@
     <w:uiPriority w:val="39"/>
     <w:unhideWhenUsed/>
     <w:qFormat/>
+    <w:rsid w:val="00583936"/>
     <w:pPr>
       <w:spacing w:before="240" w:line="259" w:lineRule="auto"/>
       <w:outlineLvl w:val="9"/>
@@ -1794,7 +1840,6 @@
     <w:rPr>
       <w:b w:val="0"/>
       <w:bCs w:val="0"/>
-      <w:color w:val="365F91" w:themeColor="accent1" w:themeShade="BF"/>
     </w:rPr>
   </w:style>
   <w:style w:type="paragraph" w:customStyle="1" w:styleId="redoc-codechunk-1">
@@ -1850,6 +1895,9 @@
     <w:basedOn w:val="CaptionChar"/>
     <w:hidden/>
     <w:rPr>
+      <w:rFonts w:ascii="Arial" w:hAnsi="Arial"/>
+      <w:i/>
+      <w:sz w:val="20"/>
       <w:shd w:val="clear" w:color="auto" w:fill="FFBEBF"/>
     </w:rPr>
   </w:style>
@@ -1858,6 +1906,9 @@
     <w:basedOn w:val="CaptionChar"/>
     <w:hidden/>
     <w:rPr>
+      <w:rFonts w:ascii="Arial" w:hAnsi="Arial"/>
+      <w:i/>
+      <w:sz w:val="20"/>
       <w:shd w:val="clear" w:color="auto" w:fill="FFBEBF"/>
     </w:rPr>
   </w:style>
@@ -1866,6 +1917,9 @@
     <w:basedOn w:val="CaptionChar"/>
     <w:hidden/>
     <w:rPr>
+      <w:rFonts w:ascii="Arial" w:hAnsi="Arial"/>
+      <w:i/>
+      <w:sz w:val="20"/>
       <w:shd w:val="clear" w:color="auto" w:fill="FFBEBF"/>
     </w:rPr>
   </w:style>
@@ -1874,6 +1928,9 @@
     <w:basedOn w:val="CaptionChar"/>
     <w:hidden/>
     <w:rPr>
+      <w:rFonts w:ascii="Arial" w:hAnsi="Arial"/>
+      <w:i/>
+      <w:sz w:val="20"/>
       <w:shd w:val="clear" w:color="auto" w:fill="FFBEBF"/>
     </w:rPr>
   </w:style>
@@ -1882,6 +1939,9 @@
     <w:basedOn w:val="CaptionChar"/>
     <w:hidden/>
     <w:rPr>
+      <w:rFonts w:ascii="Arial" w:hAnsi="Arial"/>
+      <w:i/>
+      <w:sz w:val="20"/>
       <w:shd w:val="clear" w:color="auto" w:fill="FFBEBF"/>
     </w:rPr>
   </w:style>
@@ -1890,6 +1950,9 @@
     <w:basedOn w:val="CaptionChar"/>
     <w:hidden/>
     <w:rPr>
+      <w:rFonts w:ascii="Arial" w:hAnsi="Arial"/>
+      <w:i/>
+      <w:sz w:val="20"/>
       <w:shd w:val="clear" w:color="auto" w:fill="FFBEBF"/>
     </w:rPr>
   </w:style>
@@ -1908,6 +1971,7 @@
     <w:rPr>
       <w:rFonts w:ascii="Consolas" w:hAnsi="Consolas"/>
       <w:b/>
+      <w:i/>
       <w:color w:val="204A87"/>
       <w:sz w:val="22"/>
       <w:shd w:val="clear" w:color="auto" w:fill="F8F8F8"/>
@@ -1918,6 +1982,7 @@
     <w:basedOn w:val="VerbatimChar"/>
     <w:rPr>
       <w:rFonts w:ascii="Consolas" w:hAnsi="Consolas"/>
+      <w:i/>
       <w:color w:val="204A87"/>
       <w:sz w:val="22"/>
       <w:shd w:val="clear" w:color="auto" w:fill="F8F8F8"/>
@@ -1928,6 +1993,7 @@
     <w:basedOn w:val="VerbatimChar"/>
     <w:rPr>
       <w:rFonts w:ascii="Consolas" w:hAnsi="Consolas"/>
+      <w:i/>
       <w:color w:val="0000CF"/>
       <w:sz w:val="22"/>
       <w:shd w:val="clear" w:color="auto" w:fill="F8F8F8"/>
@@ -1938,6 +2004,7 @@
     <w:basedOn w:val="VerbatimChar"/>
     <w:rPr>
       <w:rFonts w:ascii="Consolas" w:hAnsi="Consolas"/>
+      <w:i/>
       <w:color w:val="0000CF"/>
       <w:sz w:val="22"/>
       <w:shd w:val="clear" w:color="auto" w:fill="F8F8F8"/>
@@ -1948,6 +2015,7 @@
     <w:basedOn w:val="VerbatimChar"/>
     <w:rPr>
       <w:rFonts w:ascii="Consolas" w:hAnsi="Consolas"/>
+      <w:i/>
       <w:color w:val="0000CF"/>
       <w:sz w:val="22"/>
       <w:shd w:val="clear" w:color="auto" w:fill="F8F8F8"/>
@@ -1958,6 +2026,7 @@
     <w:basedOn w:val="VerbatimChar"/>
     <w:rPr>
       <w:rFonts w:ascii="Consolas" w:hAnsi="Consolas"/>
+      <w:i/>
       <w:color w:val="000000"/>
       <w:sz w:val="22"/>
       <w:shd w:val="clear" w:color="auto" w:fill="F8F8F8"/>
@@ -1968,6 +2037,7 @@
     <w:basedOn w:val="VerbatimChar"/>
     <w:rPr>
       <w:rFonts w:ascii="Consolas" w:hAnsi="Consolas"/>
+      <w:i/>
       <w:color w:val="4E9A06"/>
       <w:sz w:val="22"/>
       <w:shd w:val="clear" w:color="auto" w:fill="F8F8F8"/>
@@ -1978,6 +2048,7 @@
     <w:basedOn w:val="VerbatimChar"/>
     <w:rPr>
       <w:rFonts w:ascii="Consolas" w:hAnsi="Consolas"/>
+      <w:i/>
       <w:color w:val="000000"/>
       <w:sz w:val="22"/>
       <w:shd w:val="clear" w:color="auto" w:fill="F8F8F8"/>
@@ -1988,6 +2059,7 @@
     <w:basedOn w:val="VerbatimChar"/>
     <w:rPr>
       <w:rFonts w:ascii="Consolas" w:hAnsi="Consolas"/>
+      <w:i/>
       <w:color w:val="4E9A06"/>
       <w:sz w:val="22"/>
       <w:shd w:val="clear" w:color="auto" w:fill="F8F8F8"/>
@@ -1998,6 +2070,7 @@
     <w:basedOn w:val="VerbatimChar"/>
     <w:rPr>
       <w:rFonts w:ascii="Consolas" w:hAnsi="Consolas"/>
+      <w:i/>
       <w:color w:val="4E9A06"/>
       <w:sz w:val="22"/>
       <w:shd w:val="clear" w:color="auto" w:fill="F8F8F8"/>
@@ -2008,6 +2081,7 @@
     <w:basedOn w:val="VerbatimChar"/>
     <w:rPr>
       <w:rFonts w:ascii="Consolas" w:hAnsi="Consolas"/>
+      <w:i/>
       <w:color w:val="4E9A06"/>
       <w:sz w:val="22"/>
       <w:shd w:val="clear" w:color="auto" w:fill="F8F8F8"/>
@@ -2018,6 +2092,7 @@
     <w:basedOn w:val="VerbatimChar"/>
     <w:rPr>
       <w:rFonts w:ascii="Consolas" w:hAnsi="Consolas"/>
+      <w:i/>
       <w:sz w:val="22"/>
       <w:shd w:val="clear" w:color="auto" w:fill="F8F8F8"/>
     </w:rPr>
@@ -2027,7 +2102,7 @@
     <w:basedOn w:val="VerbatimChar"/>
     <w:rPr>
       <w:rFonts w:ascii="Consolas" w:hAnsi="Consolas"/>
-      <w:i/>
+      <w:i w:val="0"/>
       <w:color w:val="8F5902"/>
       <w:sz w:val="22"/>
       <w:shd w:val="clear" w:color="auto" w:fill="F8F8F8"/>
@@ -2039,7 +2114,7 @@
     <w:rPr>
       <w:rFonts w:ascii="Consolas" w:hAnsi="Consolas"/>
       <w:b/>
-      <w:i/>
+      <w:i w:val="0"/>
       <w:color w:val="8F5902"/>
       <w:sz w:val="22"/>
       <w:shd w:val="clear" w:color="auto" w:fill="F8F8F8"/>
@@ -2051,7 +2126,7 @@
     <w:rPr>
       <w:rFonts w:ascii="Consolas" w:hAnsi="Consolas"/>
       <w:b/>
-      <w:i/>
+      <w:i w:val="0"/>
       <w:color w:val="8F5902"/>
       <w:sz w:val="22"/>
       <w:shd w:val="clear" w:color="auto" w:fill="F8F8F8"/>
@@ -2063,7 +2138,7 @@
     <w:rPr>
       <w:rFonts w:ascii="Consolas" w:hAnsi="Consolas"/>
       <w:b/>
-      <w:i/>
+      <w:i w:val="0"/>
       <w:color w:val="8F5902"/>
       <w:sz w:val="22"/>
       <w:shd w:val="clear" w:color="auto" w:fill="F8F8F8"/>
@@ -2074,6 +2149,7 @@
     <w:basedOn w:val="VerbatimChar"/>
     <w:rPr>
       <w:rFonts w:ascii="Consolas" w:hAnsi="Consolas"/>
+      <w:i/>
       <w:color w:val="8F5902"/>
       <w:sz w:val="22"/>
       <w:shd w:val="clear" w:color="auto" w:fill="F8F8F8"/>
@@ -2084,6 +2160,7 @@
     <w:basedOn w:val="VerbatimChar"/>
     <w:rPr>
       <w:rFonts w:ascii="Consolas" w:hAnsi="Consolas"/>
+      <w:i/>
       <w:color w:val="000000"/>
       <w:sz w:val="22"/>
       <w:shd w:val="clear" w:color="auto" w:fill="F8F8F8"/>
@@ -2094,6 +2171,7 @@
     <w:basedOn w:val="VerbatimChar"/>
     <w:rPr>
       <w:rFonts w:ascii="Consolas" w:hAnsi="Consolas"/>
+      <w:i/>
       <w:color w:val="000000"/>
       <w:sz w:val="22"/>
       <w:shd w:val="clear" w:color="auto" w:fill="F8F8F8"/>
@@ -2105,6 +2183,7 @@
     <w:rPr>
       <w:rFonts w:ascii="Consolas" w:hAnsi="Consolas"/>
       <w:b/>
+      <w:i/>
       <w:color w:val="204A87"/>
       <w:sz w:val="22"/>
       <w:shd w:val="clear" w:color="auto" w:fill="F8F8F8"/>
@@ -2116,6 +2195,7 @@
     <w:rPr>
       <w:rFonts w:ascii="Consolas" w:hAnsi="Consolas"/>
       <w:b/>
+      <w:i/>
       <w:color w:val="CE5C00"/>
       <w:sz w:val="22"/>
       <w:shd w:val="clear" w:color="auto" w:fill="F8F8F8"/>
@@ -2126,6 +2206,7 @@
     <w:basedOn w:val="VerbatimChar"/>
     <w:rPr>
       <w:rFonts w:ascii="Consolas" w:hAnsi="Consolas"/>
+      <w:i/>
       <w:sz w:val="22"/>
       <w:shd w:val="clear" w:color="auto" w:fill="F8F8F8"/>
     </w:rPr>
@@ -2135,6 +2216,7 @@
     <w:basedOn w:val="VerbatimChar"/>
     <w:rPr>
       <w:rFonts w:ascii="Consolas" w:hAnsi="Consolas"/>
+      <w:i/>
       <w:sz w:val="22"/>
       <w:shd w:val="clear" w:color="auto" w:fill="F8F8F8"/>
     </w:rPr>
@@ -2144,7 +2226,7 @@
     <w:basedOn w:val="VerbatimChar"/>
     <w:rPr>
       <w:rFonts w:ascii="Consolas" w:hAnsi="Consolas"/>
-      <w:i/>
+      <w:i w:val="0"/>
       <w:color w:val="8F5902"/>
       <w:sz w:val="22"/>
       <w:shd w:val="clear" w:color="auto" w:fill="F8F8F8"/>
@@ -2155,6 +2237,7 @@
     <w:basedOn w:val="VerbatimChar"/>
     <w:rPr>
       <w:rFonts w:ascii="Consolas" w:hAnsi="Consolas"/>
+      <w:i/>
       <w:color w:val="C4A000"/>
       <w:sz w:val="22"/>
       <w:shd w:val="clear" w:color="auto" w:fill="F8F8F8"/>
@@ -2165,6 +2248,7 @@
     <w:basedOn w:val="VerbatimChar"/>
     <w:rPr>
       <w:rFonts w:ascii="Consolas" w:hAnsi="Consolas"/>
+      <w:i/>
       <w:sz w:val="22"/>
       <w:shd w:val="clear" w:color="auto" w:fill="F8F8F8"/>
     </w:rPr>
@@ -2175,7 +2259,7 @@
     <w:rPr>
       <w:rFonts w:ascii="Consolas" w:hAnsi="Consolas"/>
       <w:b/>
-      <w:i/>
+      <w:i w:val="0"/>
       <w:color w:val="8F5902"/>
       <w:sz w:val="22"/>
       <w:shd w:val="clear" w:color="auto" w:fill="F8F8F8"/>
@@ -2187,7 +2271,7 @@
     <w:rPr>
       <w:rFonts w:ascii="Consolas" w:hAnsi="Consolas"/>
       <w:b/>
-      <w:i/>
+      <w:i w:val="0"/>
       <w:color w:val="8F5902"/>
       <w:sz w:val="22"/>
       <w:shd w:val="clear" w:color="auto" w:fill="F8F8F8"/>
@@ -2198,6 +2282,7 @@
     <w:basedOn w:val="VerbatimChar"/>
     <w:rPr>
       <w:rFonts w:ascii="Consolas" w:hAnsi="Consolas"/>
+      <w:i/>
       <w:color w:val="EF2929"/>
       <w:sz w:val="22"/>
       <w:shd w:val="clear" w:color="auto" w:fill="F8F8F8"/>
@@ -2209,6 +2294,7 @@
     <w:rPr>
       <w:rFonts w:ascii="Consolas" w:hAnsi="Consolas"/>
       <w:b/>
+      <w:i/>
       <w:color w:val="A40000"/>
       <w:sz w:val="22"/>
       <w:shd w:val="clear" w:color="auto" w:fill="F8F8F8"/>
@@ -2219,6 +2305,7 @@
     <w:basedOn w:val="VerbatimChar"/>
     <w:rPr>
       <w:rFonts w:ascii="Consolas" w:hAnsi="Consolas"/>
+      <w:i/>
       <w:sz w:val="22"/>
       <w:shd w:val="clear" w:color="auto" w:fill="F8F8F8"/>
     </w:rPr>
@@ -2240,6 +2327,7 @@
     <w:link w:val="CommentText"/>
     <w:semiHidden/>
     <w:rPr>
+      <w:rFonts w:ascii="Arial" w:hAnsi="Arial"/>
       <w:sz w:val="20"/>
       <w:szCs w:val="20"/>
     </w:rPr>
@@ -2250,6 +2338,7 @@
     <w:semiHidden/>
     <w:unhideWhenUsed/>
     <w:rPr>
+      <w:rFonts w:ascii="Arial" w:hAnsi="Arial"/>
       <w:sz w:val="16"/>
       <w:szCs w:val="16"/>
     </w:rPr>
@@ -2301,12 +2390,20 @@
     <w:basedOn w:val="DefaultParagraphFont"/>
     <w:link w:val="BodyText"/>
     <w:rsid w:val="000D2493"/>
+    <w:rPr>
+      <w:rFonts w:ascii="Arial" w:hAnsi="Arial"/>
+      <w:sz w:val="22"/>
+    </w:rPr>
   </w:style>
   <w:style w:type="character" w:customStyle="1" w:styleId="HeaderChar">
     <w:name w:val="Header Char"/>
     <w:basedOn w:val="DefaultParagraphFont"/>
     <w:link w:val="Header"/>
     <w:rsid w:val="00435279"/>
+    <w:rPr>
+      <w:rFonts w:ascii="Arial" w:hAnsi="Arial"/>
+      <w:sz w:val="22"/>
+    </w:rPr>
   </w:style>
   <w:style w:type="paragraph" w:styleId="Footer">
     <w:name w:val="footer"/>
@@ -2327,6 +2424,10 @@
     <w:basedOn w:val="DefaultParagraphFont"/>
     <w:link w:val="Footer"/>
     <w:rsid w:val="00435279"/>
+    <w:rPr>
+      <w:rFonts w:ascii="Arial" w:hAnsi="Arial"/>
+      <w:sz w:val="22"/>
+    </w:rPr>
   </w:style>
 </w:styles>
 </file>
@@ -2647,4 +2748,16 @@
   </a:objectDefaults>
   <a:extraClrSchemeLst/>
 </a:theme>
+</file>
+
+<file path=customXml/item1.xml><?xml version="1.0" encoding="utf-8"?>
+<b:Sources xmlns:b="http://schemas.openxmlformats.org/officeDocument/2006/bibliography" xmlns="http://schemas.openxmlformats.org/officeDocument/2006/bibliography" SelectedStyle="/APASixthEditionOfficeOnline.xsl" StyleName="APA" Version="6"/>
+</file>
+
+<file path=customXml/itemProps1.xml><?xml version="1.0" encoding="utf-8"?>
+<ds:datastoreItem xmlns:ds="http://schemas.openxmlformats.org/officeDocument/2006/customXml" ds:itemID="{7EDDEF2E-141C-5140-9189-6327D6C6D09B}">
+  <ds:schemaRefs>
+    <ds:schemaRef ds:uri="http://schemas.openxmlformats.org/officeDocument/2006/bibliography"/>
+  </ds:schemaRefs>
+</ds:datastoreItem>
 </file>
</xml_diff>

<commit_message>
minor changes to Word templates
</commit_message>
<xml_diff>
--- a/inst/rmarkdown/templates/schola_redoc/resources/template.docx
+++ b/inst/rmarkdown/templates/schola_redoc/resources/template.docx
@@ -682,7 +682,7 @@
   <w:abstractNum w:abstractNumId="0" w15:restartNumberingAfterBreak="0">
     <w:nsid w:val="FFFFFF7C"/>
     <w:multiLevelType w:val="singleLevel"/>
-    <w:tmpl w:val="F916585A"/>
+    <w:tmpl w:val="A7FE3350"/>
     <w:lvl w:ilvl="0">
       <w:start w:val="1"/>
       <w:numFmt w:val="decimal"/>
@@ -699,7 +699,7 @@
   <w:abstractNum w:abstractNumId="1" w15:restartNumberingAfterBreak="0">
     <w:nsid w:val="FFFFFF7D"/>
     <w:multiLevelType w:val="singleLevel"/>
-    <w:tmpl w:val="FCBA2FEE"/>
+    <w:tmpl w:val="F7122760"/>
     <w:lvl w:ilvl="0">
       <w:start w:val="1"/>
       <w:numFmt w:val="decimal"/>
@@ -716,7 +716,7 @@
   <w:abstractNum w:abstractNumId="2" w15:restartNumberingAfterBreak="0">
     <w:nsid w:val="FFFFFF7E"/>
     <w:multiLevelType w:val="singleLevel"/>
-    <w:tmpl w:val="123CDC8E"/>
+    <w:tmpl w:val="00946EC4"/>
     <w:lvl w:ilvl="0">
       <w:start w:val="1"/>
       <w:numFmt w:val="decimal"/>
@@ -733,7 +733,7 @@
   <w:abstractNum w:abstractNumId="3" w15:restartNumberingAfterBreak="0">
     <w:nsid w:val="FFFFFF7F"/>
     <w:multiLevelType w:val="singleLevel"/>
-    <w:tmpl w:val="E974B4C4"/>
+    <w:tmpl w:val="F0B62E1C"/>
     <w:lvl w:ilvl="0">
       <w:start w:val="1"/>
       <w:numFmt w:val="decimal"/>
@@ -750,7 +750,7 @@
   <w:abstractNum w:abstractNumId="4" w15:restartNumberingAfterBreak="0">
     <w:nsid w:val="FFFFFF80"/>
     <w:multiLevelType w:val="singleLevel"/>
-    <w:tmpl w:val="485686B2"/>
+    <w:tmpl w:val="72023AEE"/>
     <w:lvl w:ilvl="0">
       <w:start w:val="1"/>
       <w:numFmt w:val="bullet"/>
@@ -770,7 +770,7 @@
   <w:abstractNum w:abstractNumId="5" w15:restartNumberingAfterBreak="0">
     <w:nsid w:val="FFFFFF81"/>
     <w:multiLevelType w:val="singleLevel"/>
-    <w:tmpl w:val="E2B6EB4A"/>
+    <w:tmpl w:val="155E0E38"/>
     <w:lvl w:ilvl="0">
       <w:start w:val="1"/>
       <w:numFmt w:val="bullet"/>
@@ -790,7 +790,7 @@
   <w:abstractNum w:abstractNumId="6" w15:restartNumberingAfterBreak="0">
     <w:nsid w:val="FFFFFF82"/>
     <w:multiLevelType w:val="singleLevel"/>
-    <w:tmpl w:val="14429048"/>
+    <w:tmpl w:val="B5340962"/>
     <w:lvl w:ilvl="0">
       <w:start w:val="1"/>
       <w:numFmt w:val="bullet"/>
@@ -810,7 +810,7 @@
   <w:abstractNum w:abstractNumId="7" w15:restartNumberingAfterBreak="0">
     <w:nsid w:val="FFFFFF83"/>
     <w:multiLevelType w:val="singleLevel"/>
-    <w:tmpl w:val="93546244"/>
+    <w:tmpl w:val="3458A06E"/>
     <w:lvl w:ilvl="0">
       <w:start w:val="1"/>
       <w:numFmt w:val="bullet"/>
@@ -830,7 +830,7 @@
   <w:abstractNum w:abstractNumId="8" w15:restartNumberingAfterBreak="0">
     <w:nsid w:val="FFFFFF88"/>
     <w:multiLevelType w:val="singleLevel"/>
-    <w:tmpl w:val="329CECA0"/>
+    <w:tmpl w:val="4A9A7FDA"/>
     <w:lvl w:ilvl="0">
       <w:start w:val="1"/>
       <w:numFmt w:val="decimal"/>
@@ -847,7 +847,7 @@
   <w:abstractNum w:abstractNumId="9" w15:restartNumberingAfterBreak="0">
     <w:nsid w:val="FFFFFF89"/>
     <w:multiLevelType w:val="singleLevel"/>
-    <w:tmpl w:val="6220E8DC"/>
+    <w:tmpl w:val="0ED0AED2"/>
     <w:lvl w:ilvl="0">
       <w:start w:val="1"/>
       <w:numFmt w:val="bullet"/>
@@ -1778,8 +1778,10 @@
   <w:style w:type="paragraph" w:customStyle="1" w:styleId="CaptionedFigure">
     <w:name w:val="Captioned Figure"/>
     <w:basedOn w:val="Figure"/>
+    <w:rsid w:val="00A90EE8"/>
     <w:pPr>
       <w:keepNext/>
+      <w:spacing w:after="0"/>
     </w:pPr>
   </w:style>
   <w:style w:type="character" w:customStyle="1" w:styleId="CaptionChar">
@@ -2755,7 +2757,7 @@
 </file>
 
 <file path=customXml/itemProps1.xml><?xml version="1.0" encoding="utf-8"?>
-<ds:datastoreItem xmlns:ds="http://schemas.openxmlformats.org/officeDocument/2006/customXml" ds:itemID="{7EDDEF2E-141C-5140-9189-6327D6C6D09B}">
+<ds:datastoreItem xmlns:ds="http://schemas.openxmlformats.org/officeDocument/2006/customXml" ds:itemID="{C2731EF6-6BB5-5744-BD11-4403443D2177}">
   <ds:schemaRefs>
     <ds:schemaRef ds:uri="http://schemas.openxmlformats.org/officeDocument/2006/bibliography"/>
   </ds:schemaRefs>

</xml_diff>